<commit_message>
lavoro della notte (correzione dei phenomena, purpose, inizio scope)
</commit_message>
<xml_diff>
--- a/goals and phenomena pontigg.docx
+++ b/goals and phenomena pontigg.docx
@@ -169,8 +169,25 @@
       <w:pPr>
         <w:rPr>
           <w:b/>
-        </w:rPr>
-      </w:pPr>
+          <w:lang w:val="en-GB"/>
+        </w:rPr>
+      </w:pPr>
+      <w:r>
+        <w:rPr>
+          <w:b/>
+          <w:lang w:val="en-GB"/>
+        </w:rPr>
+        <w:t>[each use case must l</w:t>
+      </w:r>
+      <w:r>
+        <w:rPr>
+          <w:b/>
+          <w:lang w:val="en-GB"/>
+        </w:rPr>
+        <w:t>ead to one or more requirements]</w:t>
+      </w:r>
+      <w:bookmarkStart w:id="0" w:name="_GoBack"/>
+      <w:bookmarkEnd w:id="0"/>
     </w:p>
     <w:p>
       <w:r>
@@ -836,7 +853,6 @@
           <w:lang w:val="en-GB"/>
         </w:rPr>
       </w:pPr>
-      <w:bookmarkStart w:id="0" w:name="_GoBack"/>
       <w:r>
         <w:rPr>
           <w:lang w:val="en-GB"/>
@@ -844,7 +860,6 @@
         <w:t>Allow third parties to subscribe to new data</w:t>
       </w:r>
     </w:p>
-    <w:bookmarkEnd w:id="0"/>
     <w:p>
       <w:pPr>
         <w:pStyle w:val="Paragrafoelenco"/>
@@ -5174,7 +5189,7 @@
 </file>
 
 <file path=customXml/itemProps1.xml><?xml version="1.0" encoding="utf-8"?>
-<ds:datastoreItem xmlns:ds="http://schemas.openxmlformats.org/officeDocument/2006/customXml" ds:itemID="{C6C793C5-1276-40FE-B193-6B907639CEDF}">
+<ds:datastoreItem xmlns:ds="http://schemas.openxmlformats.org/officeDocument/2006/customXml" ds:itemID="{D51A1AE8-D843-4654-BD35-F87B9FF7AE89}">
   <ds:schemaRefs>
     <ds:schemaRef ds:uri="http://schemas.openxmlformats.org/officeDocument/2006/bibliography"/>
   </ds:schemaRefs>

</xml_diff>